<commit_message>
Retocado de nuevo la documentacion
</commit_message>
<xml_diff>
--- a/Documentacion/Practica2.docx
+++ b/Documentacion/Practica2.docx
@@ -293,6 +293,7 @@
       <w:r>
         <w:t xml:space="preserve">El proyecto se desarrolla en Java, en el entorno de desarrollo </w:t>
       </w:r>
+      <w:proofErr w:type="spellStart"/>
       <w:r>
         <w:rPr>
           <w:i/>
@@ -300,9 +301,11 @@
         </w:rPr>
         <w:t>Neatbeans</w:t>
       </w:r>
+      <w:proofErr w:type="spellEnd"/>
       <w:r>
         <w:t xml:space="preserve">. Se ha usado también para el correcto desarrollo por parte de los dos integrantes del grupo el control de versiones </w:t>
       </w:r>
+      <w:proofErr w:type="spellStart"/>
       <w:r>
         <w:rPr>
           <w:i/>
@@ -310,6 +313,7 @@
         </w:rPr>
         <w:t>Github</w:t>
       </w:r>
+      <w:proofErr w:type="spellEnd"/>
       <w:r>
         <w:t xml:space="preserve"> para llevar un control y facilitar el reparto de tareas y el seguimiento del proyecto.</w:t>
       </w:r>
@@ -349,6 +353,7 @@
       <w:r>
         <w:t xml:space="preserve">Para darle un cierto control de la programación se decidió implementar un repositorio como se dijo anteriormente, además de definir una buena estructura, todo ello permitió trabajar paralelamente ya que se tocaban zonas de código diferente, e incluso poder hacer uso del </w:t>
       </w:r>
+      <w:proofErr w:type="spellStart"/>
       <w:r>
         <w:rPr>
           <w:i/>
@@ -368,8 +373,25 @@
           <w:i/>
           <w:iCs/>
         </w:rPr>
-        <w:t>r programing</w:t>
-      </w:r>
+        <w:t>r</w:t>
+      </w:r>
+      <w:proofErr w:type="spellEnd"/>
+      <w:r>
+        <w:rPr>
+          <w:i/>
+          <w:iCs/>
+        </w:rPr>
+        <w:t xml:space="preserve"> </w:t>
+      </w:r>
+      <w:proofErr w:type="spellStart"/>
+      <w:r>
+        <w:rPr>
+          <w:i/>
+          <w:iCs/>
+        </w:rPr>
+        <w:t>programing</w:t>
+      </w:r>
+      <w:proofErr w:type="spellEnd"/>
       <w:r>
         <w:t>.</w:t>
       </w:r>
@@ -398,7 +420,15 @@
         <w:jc w:val="both"/>
       </w:pPr>
       <w:r>
-        <w:t xml:space="preserve">Los ficheros XML necesarios para el correcto funcionamiento del proyrcto se encuentran en la carpeta </w:t>
+        <w:t xml:space="preserve">Los ficheros XML necesarios para el correcto funcionamiento del </w:t>
+      </w:r>
+      <w:proofErr w:type="spellStart"/>
+      <w:r>
+        <w:t>proyrcto</w:t>
+      </w:r>
+      <w:proofErr w:type="spellEnd"/>
+      <w:r>
+        <w:t xml:space="preserve"> se encuentran en la carpeta </w:t>
       </w:r>
       <w:r>
         <w:rPr>
@@ -408,7 +438,15 @@
         <w:t>files</w:t>
       </w:r>
       <w:r>
-        <w:t xml:space="preserve"> de los respectivos proyectos, es decir, en el caso por ejemplo del servidor web la carpeta sería (Practica2SOAPClass/files/xml), el funcionamiento es similar con los otros proyectos.</w:t>
+        <w:t xml:space="preserve"> de los respectivos proyectos, es decir, en el caso por ejemplo del servidor web la carpeta sería (Practica2SOAPClass/files/</w:t>
+      </w:r>
+      <w:proofErr w:type="spellStart"/>
+      <w:r>
+        <w:t>xml</w:t>
+      </w:r>
+      <w:proofErr w:type="spellEnd"/>
+      <w:r>
+        <w:t>), el funcionamiento es similar con los otros proyectos.</w:t>
       </w:r>
     </w:p>
     <w:p>
@@ -504,8 +542,33 @@
           <w:i/>
           <w:iCs/>
         </w:rPr>
-        <w:t>Funcionalidad, Recurosos y serviciosWeb</w:t>
-      </w:r>
+        <w:t xml:space="preserve">Funcionalidad, </w:t>
+      </w:r>
+      <w:proofErr w:type="spellStart"/>
+      <w:r>
+        <w:rPr>
+          <w:i/>
+          <w:iCs/>
+        </w:rPr>
+        <w:t>Recurosos</w:t>
+      </w:r>
+      <w:proofErr w:type="spellEnd"/>
+      <w:r>
+        <w:rPr>
+          <w:i/>
+          <w:iCs/>
+        </w:rPr>
+        <w:t xml:space="preserve"> y </w:t>
+      </w:r>
+      <w:proofErr w:type="spellStart"/>
+      <w:r>
+        <w:rPr>
+          <w:i/>
+          <w:iCs/>
+        </w:rPr>
+        <w:t>serviciosWeb</w:t>
+      </w:r>
+      <w:proofErr w:type="spellEnd"/>
       <w:r>
         <w:rPr>
           <w:i/>
@@ -530,21 +593,44 @@
         <w:t>El paquete Funcionalidad tiene</w:t>
       </w:r>
       <w:r>
-        <w:t xml:space="preserve"> dos clases Marshalling y ValidarXSD que son idénticos a los de la primera práctica. </w:t>
-      </w:r>
-      <w:r>
-        <w:t xml:space="preserve">La clase </w:t>
-      </w:r>
-      <w:r>
-        <w:rPr>
-          <w:i/>
-          <w:iCs/>
-        </w:rPr>
-        <w:t xml:space="preserve">Marshalling </w:t>
+        <w:t xml:space="preserve"> dos clases </w:t>
+      </w:r>
+      <w:proofErr w:type="spellStart"/>
+      <w:r>
+        <w:t>Marshalling</w:t>
+      </w:r>
+      <w:proofErr w:type="spellEnd"/>
+      <w:r>
+        <w:t xml:space="preserve"> y </w:t>
+      </w:r>
+      <w:proofErr w:type="spellStart"/>
+      <w:r>
+        <w:t>ValidarXSD</w:t>
+      </w:r>
+      <w:proofErr w:type="spellEnd"/>
+      <w:r>
+        <w:t xml:space="preserve"> que son idénticos a los de la primera práctica. La clase </w:t>
+      </w:r>
+      <w:proofErr w:type="spellStart"/>
+      <w:r>
+        <w:rPr>
+          <w:i/>
+          <w:iCs/>
+        </w:rPr>
+        <w:t>Marshalling</w:t>
+      </w:r>
+      <w:proofErr w:type="spellEnd"/>
+      <w:r>
+        <w:rPr>
+          <w:i/>
+          <w:iCs/>
+        </w:rPr>
+        <w:t xml:space="preserve"> </w:t>
       </w:r>
       <w:r>
         <w:t xml:space="preserve">realiza el </w:t>
       </w:r>
+      <w:proofErr w:type="spellStart"/>
       <w:r>
         <w:rPr>
           <w:i/>
@@ -552,9 +638,11 @@
         </w:rPr>
         <w:t>marshalling</w:t>
       </w:r>
+      <w:proofErr w:type="spellEnd"/>
       <w:r>
         <w:t xml:space="preserve"> y </w:t>
       </w:r>
+      <w:proofErr w:type="spellStart"/>
       <w:r>
         <w:rPr>
           <w:i/>
@@ -562,6 +650,7 @@
         </w:rPr>
         <w:t>Unmarshalling</w:t>
       </w:r>
+      <w:proofErr w:type="spellEnd"/>
       <w:r>
         <w:t xml:space="preserve">, </w:t>
       </w:r>
@@ -569,6 +658,7 @@
         <w:lastRenderedPageBreak/>
         <w:t>que sirve para hacer volcados de objetos a XML o viceversa (</w:t>
       </w:r>
+      <w:proofErr w:type="spellStart"/>
       <w:r>
         <w:rPr>
           <w:i/>
@@ -576,15 +666,48 @@
         </w:rPr>
         <w:t>unmarshalling</w:t>
       </w:r>
-      <w:r>
-        <w:t>).</w:t>
-      </w:r>
-      <w:r>
-        <w:t xml:space="preserve"> </w:t>
-      </w:r>
-      <w:r>
-        <w:t>Las clases ValidarDTD y ValidarXSD se usan, como su nombre indica para validar los XML correspondientes en la carpeta files y dentro de esta en la subcarpeta con nombre dtd y xsd y el fichero recetario.</w:t>
-      </w:r>
+      <w:proofErr w:type="spellEnd"/>
+      <w:r>
+        <w:t xml:space="preserve">). Las clases </w:t>
+      </w:r>
+      <w:proofErr w:type="spellStart"/>
+      <w:r>
+        <w:t>ValidarDTD</w:t>
+      </w:r>
+      <w:proofErr w:type="spellEnd"/>
+      <w:r>
+        <w:t xml:space="preserve"> y </w:t>
+      </w:r>
+      <w:proofErr w:type="spellStart"/>
+      <w:r>
+        <w:t>ValidarXSD</w:t>
+      </w:r>
+      <w:proofErr w:type="spellEnd"/>
+      <w:r>
+        <w:t xml:space="preserve"> se usan, como su nombre indica para validar los XML correspondientes en la carpeta files y dentro de esta en la subcarpeta con nombre </w:t>
+      </w:r>
+      <w:proofErr w:type="spellStart"/>
+      <w:r>
+        <w:t>dtd</w:t>
+      </w:r>
+      <w:proofErr w:type="spellEnd"/>
+      <w:r>
+        <w:t xml:space="preserve"> y </w:t>
+      </w:r>
+      <w:proofErr w:type="spellStart"/>
+      <w:r>
+        <w:t>xsd</w:t>
+      </w:r>
+      <w:proofErr w:type="spellEnd"/>
+      <w:r>
+        <w:t xml:space="preserve"> y el fichero recetario.</w:t>
+      </w:r>
+    </w:p>
+    <w:p>
+      <w:pPr>
+        <w:pStyle w:val="Prrafodelista"/>
+        <w:jc w:val="both"/>
+      </w:pPr>
     </w:p>
     <w:p>
       <w:pPr>
@@ -608,6 +731,12 @@
     <w:p>
       <w:pPr>
         <w:pStyle w:val="Prrafodelista"/>
+        <w:jc w:val="both"/>
+      </w:pPr>
+    </w:p>
+    <w:p>
+      <w:pPr>
+        <w:pStyle w:val="Prrafodelista"/>
         <w:numPr>
           <w:ilvl w:val="0"/>
           <w:numId w:val="1"/>
@@ -617,6 +746,7 @@
       <w:r>
         <w:t xml:space="preserve">El paquete </w:t>
       </w:r>
+      <w:proofErr w:type="spellStart"/>
       <w:r>
         <w:rPr>
           <w:i/>
@@ -624,6 +754,7 @@
         </w:rPr>
         <w:t>serviciosWeb</w:t>
       </w:r>
+      <w:proofErr w:type="spellEnd"/>
       <w:r>
         <w:t xml:space="preserve"> contiene una clase del mismo nombre en el que están todas las funciones necesarias para el desarrollo de la practica como pueden ser añadir Receta y recetario, borrarlas, listar recetas y recetarios, etc.</w:t>
       </w:r>
@@ -649,23 +780,19 @@
           <w:i/>
           <w:iCs/>
         </w:rPr>
-        <w:t>Practica2SOAP</w:t>
-      </w:r>
-      <w:r>
-        <w:rPr>
-          <w:i/>
-          <w:iCs/>
-        </w:rPr>
-        <w:t>ClienteJava</w:t>
-      </w:r>
-      <w:r>
-        <w:t xml:space="preserve"> es el</w:t>
-      </w:r>
-      <w:r>
-        <w:t xml:space="preserve"> servidor</w:t>
-      </w:r>
-      <w:r>
-        <w:t xml:space="preserve"> java y consta dos paquetes a parte de los que se generan automáticamente </w:t>
+        <w:t>Practica2SOAPClienteJava</w:t>
+      </w:r>
+      <w:r>
+        <w:t xml:space="preserve"> es el servidor</w:t>
+      </w:r>
+      <w:r>
+        <w:t xml:space="preserve"> </w:t>
+      </w:r>
+      <w:r>
+        <w:t>J</w:t>
+      </w:r>
+      <w:r>
+        <w:t xml:space="preserve">ava y consta dos paquetes a parte de los que se generan automáticamente </w:t>
       </w:r>
       <w:r>
         <w:rPr>
@@ -723,6 +850,12 @@
     <w:p>
       <w:pPr>
         <w:pStyle w:val="Prrafodelista"/>
+        <w:jc w:val="both"/>
+      </w:pPr>
+    </w:p>
+    <w:p>
+      <w:pPr>
+        <w:pStyle w:val="Prrafodelista"/>
         <w:numPr>
           <w:ilvl w:val="0"/>
           <w:numId w:val="3"/>
@@ -740,10 +873,7 @@
         <w:t xml:space="preserve">Funcionalidad </w:t>
       </w:r>
       <w:r>
-        <w:t xml:space="preserve">tiene dos clases, que son el menú y modelo que se </w:t>
-      </w:r>
-      <w:r>
-        <w:t>encarga de hacer el trabajo pesado de la aplicación, donde participan las diferentes clases.</w:t>
+        <w:t>tiene dos clases, que son el menú y modelo que se encarga de hacer el trabajo pesado de la aplicación, donde participan las diferentes clases.</w:t>
       </w:r>
     </w:p>
     <w:p>
@@ -781,6 +911,7 @@
       <w:r>
         <w:t xml:space="preserve"> web y consta de dos paquetes </w:t>
       </w:r>
+      <w:proofErr w:type="spellStart"/>
       <w:r>
         <w:rPr>
           <w:i/>
@@ -788,9 +919,11 @@
         </w:rPr>
         <w:t>beans</w:t>
       </w:r>
+      <w:proofErr w:type="spellEnd"/>
       <w:r>
         <w:t xml:space="preserve">, en los que hay dos clases que son Receta y Recetario necesarias para las </w:t>
       </w:r>
+      <w:proofErr w:type="spellStart"/>
       <w:r>
         <w:rPr>
           <w:i/>
@@ -798,9 +931,11 @@
         </w:rPr>
         <w:t>servlets</w:t>
       </w:r>
+      <w:proofErr w:type="spellEnd"/>
       <w:r>
         <w:t xml:space="preserve"> de las que se hablará posteriormente. Y el segundo paquete contiene las </w:t>
       </w:r>
+      <w:proofErr w:type="spellStart"/>
       <w:r>
         <w:rPr>
           <w:i/>
@@ -808,53 +943,212 @@
         </w:rPr>
         <w:t>servlets</w:t>
       </w:r>
+      <w:proofErr w:type="spellEnd"/>
       <w:r>
         <w:t xml:space="preserve"> implementadas. </w:t>
       </w:r>
     </w:p>
     <w:p>
       <w:pPr>
-        <w:jc w:val="both"/>
-        <w:rPr>
-          <w:color w:val="FF0000"/>
-        </w:rPr>
-      </w:pPr>
-      <w:r>
-        <w:rPr>
-          <w:color w:val="FF0000"/>
-        </w:rPr>
-        <w:t>Hay que pulsar botón de</w:t>
-      </w:r>
-      <w:r>
-        <w:rPr>
-          <w:color w:val="FF0000"/>
-        </w:rPr>
-        <w:t>r</w:t>
-      </w:r>
-      <w:r>
-        <w:rPr>
-          <w:color w:val="FF0000"/>
-        </w:rPr>
-        <w:t xml:space="preserve">echo y pinchar en </w:t>
-      </w:r>
-      <w:r>
-        <w:rPr>
-          <w:i/>
-          <w:iCs/>
-          <w:color w:val="FF0000"/>
-        </w:rPr>
-        <w:t>Deploy</w:t>
-      </w:r>
-      <w:r>
-        <w:rPr>
-          <w:i/>
-          <w:iCs/>
-          <w:color w:val="FF0000"/>
-        </w:rPr>
-        <w:t xml:space="preserve"> (explicar)</w:t>
+        <w:pStyle w:val="Prrafodelista"/>
+        <w:ind w:left="0"/>
+        <w:jc w:val="both"/>
+      </w:pPr>
+      <w:r>
+        <w:t xml:space="preserve">A continuación, se explicarán las clases </w:t>
+      </w:r>
+      <w:proofErr w:type="spellStart"/>
+      <w:r>
+        <w:rPr>
+          <w:i/>
+          <w:iCs/>
+        </w:rPr>
+        <w:t>servlets</w:t>
+      </w:r>
+      <w:proofErr w:type="spellEnd"/>
+      <w:r>
+        <w:t xml:space="preserve"> y los respectivos archivos</w:t>
+      </w:r>
+      <w:r>
+        <w:rPr>
+          <w:i/>
+          <w:iCs/>
+        </w:rPr>
+        <w:t xml:space="preserve"> </w:t>
+      </w:r>
+      <w:proofErr w:type="spellStart"/>
+      <w:r>
+        <w:rPr>
+          <w:i/>
+          <w:iCs/>
+        </w:rPr>
+        <w:t>html</w:t>
+      </w:r>
+      <w:proofErr w:type="spellEnd"/>
+      <w:r>
+        <w:t xml:space="preserve"> para su correcto funcionamiento.</w:t>
+      </w:r>
+    </w:p>
+    <w:p>
+      <w:pPr>
+        <w:pStyle w:val="Prrafodelista"/>
+        <w:numPr>
+          <w:ilvl w:val="0"/>
+          <w:numId w:val="6"/>
+        </w:numPr>
+        <w:jc w:val="both"/>
+        <w:rPr>
+          <w:i/>
+          <w:iCs/>
+        </w:rPr>
+      </w:pPr>
+      <w:proofErr w:type="spellStart"/>
+      <w:r>
+        <w:rPr>
+          <w:i/>
+          <w:iCs/>
+        </w:rPr>
+        <w:t>CrearRecetarioServlet</w:t>
+      </w:r>
+      <w:proofErr w:type="spellEnd"/>
+    </w:p>
+    <w:p>
+      <w:pPr>
+        <w:pStyle w:val="Prrafodelista"/>
+        <w:numPr>
+          <w:ilvl w:val="0"/>
+          <w:numId w:val="6"/>
+        </w:numPr>
+        <w:jc w:val="both"/>
+        <w:rPr>
+          <w:i/>
+          <w:iCs/>
+        </w:rPr>
+      </w:pPr>
+      <w:proofErr w:type="spellStart"/>
+      <w:r>
+        <w:rPr>
+          <w:i/>
+          <w:iCs/>
+        </w:rPr>
+        <w:t>CrearRecetaServlet</w:t>
+      </w:r>
+      <w:proofErr w:type="spellEnd"/>
+    </w:p>
+    <w:p>
+      <w:pPr>
+        <w:pStyle w:val="Prrafodelista"/>
+        <w:numPr>
+          <w:ilvl w:val="0"/>
+          <w:numId w:val="6"/>
+        </w:numPr>
+        <w:jc w:val="both"/>
+        <w:rPr>
+          <w:i/>
+          <w:iCs/>
+        </w:rPr>
+      </w:pPr>
+      <w:proofErr w:type="spellStart"/>
+      <w:r>
+        <w:rPr>
+          <w:i/>
+          <w:iCs/>
+        </w:rPr>
+        <w:t>ListarRecetarioServlet</w:t>
+      </w:r>
+      <w:proofErr w:type="spellEnd"/>
+    </w:p>
+    <w:p>
+      <w:pPr>
+        <w:pStyle w:val="Prrafodelista"/>
+        <w:numPr>
+          <w:ilvl w:val="0"/>
+          <w:numId w:val="6"/>
+        </w:numPr>
+        <w:jc w:val="both"/>
+        <w:rPr>
+          <w:i/>
+          <w:iCs/>
+        </w:rPr>
+      </w:pPr>
+      <w:proofErr w:type="spellStart"/>
+      <w:r>
+        <w:rPr>
+          <w:i/>
+          <w:iCs/>
+        </w:rPr>
+        <w:t>ListarRecetaServlet</w:t>
+      </w:r>
+      <w:proofErr w:type="spellEnd"/>
+    </w:p>
+    <w:p>
+      <w:pPr>
+        <w:pStyle w:val="Prrafodelista"/>
+        <w:numPr>
+          <w:ilvl w:val="0"/>
+          <w:numId w:val="6"/>
+        </w:numPr>
+        <w:jc w:val="both"/>
+        <w:rPr>
+          <w:i/>
+          <w:iCs/>
+        </w:rPr>
+      </w:pPr>
+      <w:proofErr w:type="spellStart"/>
+      <w:r>
+        <w:rPr>
+          <w:i/>
+          <w:iCs/>
+        </w:rPr>
+        <w:t>ValidarXSDServlet</w:t>
       </w:r>
       <w:bookmarkStart w:id="0" w:name="_GoBack"/>
       <w:bookmarkEnd w:id="0"/>
+      <w:proofErr w:type="spellEnd"/>
+    </w:p>
+    <w:p>
+      <w:pPr>
+        <w:jc w:val="both"/>
+        <w:rPr>
+          <w:color w:val="FF0000"/>
+        </w:rPr>
+      </w:pPr>
+      <w:r>
+        <w:rPr>
+          <w:color w:val="FF0000"/>
+        </w:rPr>
+        <w:t>Hay que pulsar botón de</w:t>
+      </w:r>
+      <w:r>
+        <w:rPr>
+          <w:color w:val="FF0000"/>
+        </w:rPr>
+        <w:t>r</w:t>
+      </w:r>
+      <w:r>
+        <w:rPr>
+          <w:color w:val="FF0000"/>
+        </w:rPr>
+        <w:t xml:space="preserve">echo y pinchar en </w:t>
+      </w:r>
+      <w:proofErr w:type="spellStart"/>
+      <w:r>
+        <w:rPr>
+          <w:i/>
+          <w:iCs/>
+          <w:color w:val="FF0000"/>
+        </w:rPr>
+        <w:t>Deploy</w:t>
+      </w:r>
+      <w:proofErr w:type="spellEnd"/>
+      <w:r>
+        <w:rPr>
+          <w:i/>
+          <w:iCs/>
+          <w:color w:val="FF0000"/>
+        </w:rPr>
+        <w:t xml:space="preserve"> (explicar)</w:t>
+      </w:r>
     </w:p>
     <w:p>
       <w:pPr>
@@ -875,6 +1169,119 @@
 <file path=word/numbering.xml><?xml version="1.0" encoding="utf-8"?>
 <w:numbering xmlns:wpc="http://schemas.microsoft.com/office/word/2010/wordprocessingCanvas" xmlns:cx="http://schemas.microsoft.com/office/drawing/2014/chartex" xmlns:cx1="http://schemas.microsoft.com/office/drawing/2015/9/8/chartex" xmlns:cx2="http://schemas.microsoft.com/office/drawing/2015/10/21/chartex" xmlns:cx3="http://schemas.microsoft.com/office/drawing/2016/5/9/chartex" xmlns:cx4="http://schemas.microsoft.com/office/drawing/2016/5/10/chartex" xmlns:cx5="http://schemas.microsoft.com/office/drawing/2016/5/11/chartex" xmlns:cx6="http://schemas.microsoft.com/office/drawing/2016/5/12/chartex" xmlns:cx7="http://schemas.microsoft.com/office/drawing/2016/5/13/chartex" xmlns:cx8="http://schemas.microsoft.com/office/drawing/2016/5/14/chartex" xmlns:mc="http://schemas.openxmlformats.org/markup-compatibility/2006" xmlns:aink="http://schemas.microsoft.com/office/drawing/2016/ink" xmlns:am3d="http://schemas.microsoft.com/office/drawing/2017/model3d" xmlns:o="urn:schemas-microsoft-com:office:office" xmlns:r="http://schemas.openxmlformats.org/officeDocument/2006/relationships" xmlns:m="http://schemas.openxmlformats.org/officeDocument/2006/math" xmlns:v="urn:schemas-microsoft-com:vml" xmlns:wp14="http://schemas.microsoft.com/office/word/2010/wordprocessingDrawing" xmlns:wp="http://schemas.openxmlformats.org/drawingml/2006/wordprocessingDrawing" xmlns:w10="urn:schemas-microsoft-com:office:word" xmlns:w="http://schemas.openxmlformats.org/wordprocessingml/2006/main" xmlns:w14="http://schemas.microsoft.com/office/word/2010/wordml" xmlns:w15="http://schemas.microsoft.com/office/word/2012/wordml" xmlns:w16cid="http://schemas.microsoft.com/office/word/2016/wordml/cid" xmlns:w16se="http://schemas.microsoft.com/office/word/2015/wordml/symex" xmlns:wpg="http://schemas.microsoft.com/office/word/2010/wordprocessingGroup" xmlns:wpi="http://schemas.microsoft.com/office/word/2010/wordprocessingInk" xmlns:wne="http://schemas.microsoft.com/office/word/2006/wordml" xmlns:wps="http://schemas.microsoft.com/office/word/2010/wordprocessingShape" mc:Ignorable="w14 w15 w16se w16cid wp14">
   <w:abstractNum w:abstractNumId="0" w15:restartNumberingAfterBreak="0">
+    <w:nsid w:val="07E22462"/>
+    <w:multiLevelType w:val="hybridMultilevel"/>
+    <w:tmpl w:val="0FA8EEE6"/>
+    <w:lvl w:ilvl="0" w:tplc="0C0A0001">
+      <w:start w:val="1"/>
+      <w:numFmt w:val="bullet"/>
+      <w:lvlText w:val=""/>
+      <w:lvlJc w:val="left"/>
+      <w:pPr>
+        <w:ind w:left="720" w:hanging="360"/>
+      </w:pPr>
+      <w:rPr>
+        <w:rFonts w:ascii="Symbol" w:hAnsi="Symbol" w:hint="default"/>
+      </w:rPr>
+    </w:lvl>
+    <w:lvl w:ilvl="1" w:tplc="0C0A0003" w:tentative="1">
+      <w:start w:val="1"/>
+      <w:numFmt w:val="bullet"/>
+      <w:lvlText w:val="o"/>
+      <w:lvlJc w:val="left"/>
+      <w:pPr>
+        <w:ind w:left="1440" w:hanging="360"/>
+      </w:pPr>
+      <w:rPr>
+        <w:rFonts w:ascii="Courier New" w:hAnsi="Courier New" w:cs="Courier New" w:hint="default"/>
+      </w:rPr>
+    </w:lvl>
+    <w:lvl w:ilvl="2" w:tplc="0C0A0005" w:tentative="1">
+      <w:start w:val="1"/>
+      <w:numFmt w:val="bullet"/>
+      <w:lvlText w:val=""/>
+      <w:lvlJc w:val="left"/>
+      <w:pPr>
+        <w:ind w:left="2160" w:hanging="360"/>
+      </w:pPr>
+      <w:rPr>
+        <w:rFonts w:ascii="Wingdings" w:hAnsi="Wingdings" w:hint="default"/>
+      </w:rPr>
+    </w:lvl>
+    <w:lvl w:ilvl="3" w:tplc="0C0A0001" w:tentative="1">
+      <w:start w:val="1"/>
+      <w:numFmt w:val="bullet"/>
+      <w:lvlText w:val=""/>
+      <w:lvlJc w:val="left"/>
+      <w:pPr>
+        <w:ind w:left="2880" w:hanging="360"/>
+      </w:pPr>
+      <w:rPr>
+        <w:rFonts w:ascii="Symbol" w:hAnsi="Symbol" w:hint="default"/>
+      </w:rPr>
+    </w:lvl>
+    <w:lvl w:ilvl="4" w:tplc="0C0A0003" w:tentative="1">
+      <w:start w:val="1"/>
+      <w:numFmt w:val="bullet"/>
+      <w:lvlText w:val="o"/>
+      <w:lvlJc w:val="left"/>
+      <w:pPr>
+        <w:ind w:left="3600" w:hanging="360"/>
+      </w:pPr>
+      <w:rPr>
+        <w:rFonts w:ascii="Courier New" w:hAnsi="Courier New" w:cs="Courier New" w:hint="default"/>
+      </w:rPr>
+    </w:lvl>
+    <w:lvl w:ilvl="5" w:tplc="0C0A0005" w:tentative="1">
+      <w:start w:val="1"/>
+      <w:numFmt w:val="bullet"/>
+      <w:lvlText w:val=""/>
+      <w:lvlJc w:val="left"/>
+      <w:pPr>
+        <w:ind w:left="4320" w:hanging="360"/>
+      </w:pPr>
+      <w:rPr>
+        <w:rFonts w:ascii="Wingdings" w:hAnsi="Wingdings" w:hint="default"/>
+      </w:rPr>
+    </w:lvl>
+    <w:lvl w:ilvl="6" w:tplc="0C0A0001" w:tentative="1">
+      <w:start w:val="1"/>
+      <w:numFmt w:val="bullet"/>
+      <w:lvlText w:val=""/>
+      <w:lvlJc w:val="left"/>
+      <w:pPr>
+        <w:ind w:left="5040" w:hanging="360"/>
+      </w:pPr>
+      <w:rPr>
+        <w:rFonts w:ascii="Symbol" w:hAnsi="Symbol" w:hint="default"/>
+      </w:rPr>
+    </w:lvl>
+    <w:lvl w:ilvl="7" w:tplc="0C0A0003" w:tentative="1">
+      <w:start w:val="1"/>
+      <w:numFmt w:val="bullet"/>
+      <w:lvlText w:val="o"/>
+      <w:lvlJc w:val="left"/>
+      <w:pPr>
+        <w:ind w:left="5760" w:hanging="360"/>
+      </w:pPr>
+      <w:rPr>
+        <w:rFonts w:ascii="Courier New" w:hAnsi="Courier New" w:cs="Courier New" w:hint="default"/>
+      </w:rPr>
+    </w:lvl>
+    <w:lvl w:ilvl="8" w:tplc="0C0A0005" w:tentative="1">
+      <w:start w:val="1"/>
+      <w:numFmt w:val="bullet"/>
+      <w:lvlText w:val=""/>
+      <w:lvlJc w:val="left"/>
+      <w:pPr>
+        <w:ind w:left="6480" w:hanging="360"/>
+      </w:pPr>
+      <w:rPr>
+        <w:rFonts w:ascii="Wingdings" w:hAnsi="Wingdings" w:hint="default"/>
+      </w:rPr>
+    </w:lvl>
+  </w:abstractNum>
+  <w:abstractNum w:abstractNumId="1" w15:restartNumberingAfterBreak="0">
     <w:nsid w:val="24010257"/>
     <w:multiLevelType w:val="hybridMultilevel"/>
     <w:tmpl w:val="C1D8F1E8"/>
@@ -987,7 +1394,120 @@
       </w:rPr>
     </w:lvl>
   </w:abstractNum>
-  <w:abstractNum w:abstractNumId="1" w15:restartNumberingAfterBreak="0">
+  <w:abstractNum w:abstractNumId="2" w15:restartNumberingAfterBreak="0">
+    <w:nsid w:val="41DF5509"/>
+    <w:multiLevelType w:val="hybridMultilevel"/>
+    <w:tmpl w:val="EC2CD54E"/>
+    <w:lvl w:ilvl="0" w:tplc="0C0A0001">
+      <w:start w:val="1"/>
+      <w:numFmt w:val="bullet"/>
+      <w:lvlText w:val=""/>
+      <w:lvlJc w:val="left"/>
+      <w:pPr>
+        <w:ind w:left="720" w:hanging="360"/>
+      </w:pPr>
+      <w:rPr>
+        <w:rFonts w:ascii="Symbol" w:hAnsi="Symbol" w:hint="default"/>
+      </w:rPr>
+    </w:lvl>
+    <w:lvl w:ilvl="1" w:tplc="0C0A0003" w:tentative="1">
+      <w:start w:val="1"/>
+      <w:numFmt w:val="bullet"/>
+      <w:lvlText w:val="o"/>
+      <w:lvlJc w:val="left"/>
+      <w:pPr>
+        <w:ind w:left="1440" w:hanging="360"/>
+      </w:pPr>
+      <w:rPr>
+        <w:rFonts w:ascii="Courier New" w:hAnsi="Courier New" w:cs="Courier New" w:hint="default"/>
+      </w:rPr>
+    </w:lvl>
+    <w:lvl w:ilvl="2" w:tplc="0C0A0005" w:tentative="1">
+      <w:start w:val="1"/>
+      <w:numFmt w:val="bullet"/>
+      <w:lvlText w:val=""/>
+      <w:lvlJc w:val="left"/>
+      <w:pPr>
+        <w:ind w:left="2160" w:hanging="360"/>
+      </w:pPr>
+      <w:rPr>
+        <w:rFonts w:ascii="Wingdings" w:hAnsi="Wingdings" w:hint="default"/>
+      </w:rPr>
+    </w:lvl>
+    <w:lvl w:ilvl="3" w:tplc="0C0A0001" w:tentative="1">
+      <w:start w:val="1"/>
+      <w:numFmt w:val="bullet"/>
+      <w:lvlText w:val=""/>
+      <w:lvlJc w:val="left"/>
+      <w:pPr>
+        <w:ind w:left="2880" w:hanging="360"/>
+      </w:pPr>
+      <w:rPr>
+        <w:rFonts w:ascii="Symbol" w:hAnsi="Symbol" w:hint="default"/>
+      </w:rPr>
+    </w:lvl>
+    <w:lvl w:ilvl="4" w:tplc="0C0A0003" w:tentative="1">
+      <w:start w:val="1"/>
+      <w:numFmt w:val="bullet"/>
+      <w:lvlText w:val="o"/>
+      <w:lvlJc w:val="left"/>
+      <w:pPr>
+        <w:ind w:left="3600" w:hanging="360"/>
+      </w:pPr>
+      <w:rPr>
+        <w:rFonts w:ascii="Courier New" w:hAnsi="Courier New" w:cs="Courier New" w:hint="default"/>
+      </w:rPr>
+    </w:lvl>
+    <w:lvl w:ilvl="5" w:tplc="0C0A0005" w:tentative="1">
+      <w:start w:val="1"/>
+      <w:numFmt w:val="bullet"/>
+      <w:lvlText w:val=""/>
+      <w:lvlJc w:val="left"/>
+      <w:pPr>
+        <w:ind w:left="4320" w:hanging="360"/>
+      </w:pPr>
+      <w:rPr>
+        <w:rFonts w:ascii="Wingdings" w:hAnsi="Wingdings" w:hint="default"/>
+      </w:rPr>
+    </w:lvl>
+    <w:lvl w:ilvl="6" w:tplc="0C0A0001" w:tentative="1">
+      <w:start w:val="1"/>
+      <w:numFmt w:val="bullet"/>
+      <w:lvlText w:val=""/>
+      <w:lvlJc w:val="left"/>
+      <w:pPr>
+        <w:ind w:left="5040" w:hanging="360"/>
+      </w:pPr>
+      <w:rPr>
+        <w:rFonts w:ascii="Symbol" w:hAnsi="Symbol" w:hint="default"/>
+      </w:rPr>
+    </w:lvl>
+    <w:lvl w:ilvl="7" w:tplc="0C0A0003" w:tentative="1">
+      <w:start w:val="1"/>
+      <w:numFmt w:val="bullet"/>
+      <w:lvlText w:val="o"/>
+      <w:lvlJc w:val="left"/>
+      <w:pPr>
+        <w:ind w:left="5760" w:hanging="360"/>
+      </w:pPr>
+      <w:rPr>
+        <w:rFonts w:ascii="Courier New" w:hAnsi="Courier New" w:cs="Courier New" w:hint="default"/>
+      </w:rPr>
+    </w:lvl>
+    <w:lvl w:ilvl="8" w:tplc="0C0A0005" w:tentative="1">
+      <w:start w:val="1"/>
+      <w:numFmt w:val="bullet"/>
+      <w:lvlText w:val=""/>
+      <w:lvlJc w:val="left"/>
+      <w:pPr>
+        <w:ind w:left="6480" w:hanging="360"/>
+      </w:pPr>
+      <w:rPr>
+        <w:rFonts w:ascii="Wingdings" w:hAnsi="Wingdings" w:hint="default"/>
+      </w:rPr>
+    </w:lvl>
+  </w:abstractNum>
+  <w:abstractNum w:abstractNumId="3" w15:restartNumberingAfterBreak="0">
     <w:nsid w:val="4B1A7AA8"/>
     <w:multiLevelType w:val="hybridMultilevel"/>
     <w:tmpl w:val="B4AA6258"/>
@@ -1100,7 +1620,120 @@
       </w:rPr>
     </w:lvl>
   </w:abstractNum>
-  <w:abstractNum w:abstractNumId="2" w15:restartNumberingAfterBreak="0">
+  <w:abstractNum w:abstractNumId="4" w15:restartNumberingAfterBreak="0">
+    <w:nsid w:val="6AC85946"/>
+    <w:multiLevelType w:val="hybridMultilevel"/>
+    <w:tmpl w:val="3DDED18E"/>
+    <w:lvl w:ilvl="0" w:tplc="0C0A0001">
+      <w:start w:val="1"/>
+      <w:numFmt w:val="bullet"/>
+      <w:lvlText w:val=""/>
+      <w:lvlJc w:val="left"/>
+      <w:pPr>
+        <w:ind w:left="720" w:hanging="360"/>
+      </w:pPr>
+      <w:rPr>
+        <w:rFonts w:ascii="Symbol" w:hAnsi="Symbol" w:hint="default"/>
+      </w:rPr>
+    </w:lvl>
+    <w:lvl w:ilvl="1" w:tplc="0C0A0003" w:tentative="1">
+      <w:start w:val="1"/>
+      <w:numFmt w:val="bullet"/>
+      <w:lvlText w:val="o"/>
+      <w:lvlJc w:val="left"/>
+      <w:pPr>
+        <w:ind w:left="1440" w:hanging="360"/>
+      </w:pPr>
+      <w:rPr>
+        <w:rFonts w:ascii="Courier New" w:hAnsi="Courier New" w:cs="Courier New" w:hint="default"/>
+      </w:rPr>
+    </w:lvl>
+    <w:lvl w:ilvl="2" w:tplc="0C0A0005" w:tentative="1">
+      <w:start w:val="1"/>
+      <w:numFmt w:val="bullet"/>
+      <w:lvlText w:val=""/>
+      <w:lvlJc w:val="left"/>
+      <w:pPr>
+        <w:ind w:left="2160" w:hanging="360"/>
+      </w:pPr>
+      <w:rPr>
+        <w:rFonts w:ascii="Wingdings" w:hAnsi="Wingdings" w:hint="default"/>
+      </w:rPr>
+    </w:lvl>
+    <w:lvl w:ilvl="3" w:tplc="0C0A0001" w:tentative="1">
+      <w:start w:val="1"/>
+      <w:numFmt w:val="bullet"/>
+      <w:lvlText w:val=""/>
+      <w:lvlJc w:val="left"/>
+      <w:pPr>
+        <w:ind w:left="2880" w:hanging="360"/>
+      </w:pPr>
+      <w:rPr>
+        <w:rFonts w:ascii="Symbol" w:hAnsi="Symbol" w:hint="default"/>
+      </w:rPr>
+    </w:lvl>
+    <w:lvl w:ilvl="4" w:tplc="0C0A0003" w:tentative="1">
+      <w:start w:val="1"/>
+      <w:numFmt w:val="bullet"/>
+      <w:lvlText w:val="o"/>
+      <w:lvlJc w:val="left"/>
+      <w:pPr>
+        <w:ind w:left="3600" w:hanging="360"/>
+      </w:pPr>
+      <w:rPr>
+        <w:rFonts w:ascii="Courier New" w:hAnsi="Courier New" w:cs="Courier New" w:hint="default"/>
+      </w:rPr>
+    </w:lvl>
+    <w:lvl w:ilvl="5" w:tplc="0C0A0005" w:tentative="1">
+      <w:start w:val="1"/>
+      <w:numFmt w:val="bullet"/>
+      <w:lvlText w:val=""/>
+      <w:lvlJc w:val="left"/>
+      <w:pPr>
+        <w:ind w:left="4320" w:hanging="360"/>
+      </w:pPr>
+      <w:rPr>
+        <w:rFonts w:ascii="Wingdings" w:hAnsi="Wingdings" w:hint="default"/>
+      </w:rPr>
+    </w:lvl>
+    <w:lvl w:ilvl="6" w:tplc="0C0A0001" w:tentative="1">
+      <w:start w:val="1"/>
+      <w:numFmt w:val="bullet"/>
+      <w:lvlText w:val=""/>
+      <w:lvlJc w:val="left"/>
+      <w:pPr>
+        <w:ind w:left="5040" w:hanging="360"/>
+      </w:pPr>
+      <w:rPr>
+        <w:rFonts w:ascii="Symbol" w:hAnsi="Symbol" w:hint="default"/>
+      </w:rPr>
+    </w:lvl>
+    <w:lvl w:ilvl="7" w:tplc="0C0A0003" w:tentative="1">
+      <w:start w:val="1"/>
+      <w:numFmt w:val="bullet"/>
+      <w:lvlText w:val="o"/>
+      <w:lvlJc w:val="left"/>
+      <w:pPr>
+        <w:ind w:left="5760" w:hanging="360"/>
+      </w:pPr>
+      <w:rPr>
+        <w:rFonts w:ascii="Courier New" w:hAnsi="Courier New" w:cs="Courier New" w:hint="default"/>
+      </w:rPr>
+    </w:lvl>
+    <w:lvl w:ilvl="8" w:tplc="0C0A0005" w:tentative="1">
+      <w:start w:val="1"/>
+      <w:numFmt w:val="bullet"/>
+      <w:lvlText w:val=""/>
+      <w:lvlJc w:val="left"/>
+      <w:pPr>
+        <w:ind w:left="6480" w:hanging="360"/>
+      </w:pPr>
+      <w:rPr>
+        <w:rFonts w:ascii="Wingdings" w:hAnsi="Wingdings" w:hint="default"/>
+      </w:rPr>
+    </w:lvl>
+  </w:abstractNum>
+  <w:abstractNum w:abstractNumId="5" w15:restartNumberingAfterBreak="0">
     <w:nsid w:val="756C7634"/>
     <w:multiLevelType w:val="hybridMultilevel"/>
     <w:tmpl w:val="EB42EB8E"/>
@@ -1214,13 +1847,22 @@
     </w:lvl>
   </w:abstractNum>
   <w:num w:numId="1">
+    <w:abstractNumId w:val="5"/>
+  </w:num>
+  <w:num w:numId="2">
+    <w:abstractNumId w:val="1"/>
+  </w:num>
+  <w:num w:numId="3">
+    <w:abstractNumId w:val="3"/>
+  </w:num>
+  <w:num w:numId="4">
     <w:abstractNumId w:val="2"/>
   </w:num>
-  <w:num w:numId="2">
+  <w:num w:numId="5">
     <w:abstractNumId w:val="0"/>
   </w:num>
-  <w:num w:numId="3">
-    <w:abstractNumId w:val="1"/>
+  <w:num w:numId="6">
+    <w:abstractNumId w:val="4"/>
   </w:num>
 </w:numbering>
 </file>

</xml_diff>

<commit_message>
Retocada documentacion casi terminada
</commit_message>
<xml_diff>
--- a/Documentacion/Practica2.docx
+++ b/Documentacion/Practica2.docx
@@ -834,6 +834,18 @@
         <w:t>practica2soapclientejava</w:t>
       </w:r>
       <w:r>
+        <w:t xml:space="preserve">, es como el </w:t>
+      </w:r>
+      <w:proofErr w:type="spellStart"/>
+      <w:r>
+        <w:rPr>
+          <w:i/>
+          <w:iCs/>
+        </w:rPr>
+        <w:t>launcher</w:t>
+      </w:r>
+      <w:proofErr w:type="spellEnd"/>
+      <w:r>
         <w:rPr>
           <w:i/>
           <w:iCs/>
@@ -1011,6 +1023,24 @@
         <w:t>CrearRecetarioServlet</w:t>
       </w:r>
       <w:proofErr w:type="spellEnd"/>
+      <w:r>
+        <w:rPr>
+          <w:i/>
+          <w:iCs/>
+        </w:rPr>
+        <w:t xml:space="preserve">: </w:t>
+      </w:r>
+      <w:r>
+        <w:t xml:space="preserve">Esta </w:t>
+      </w:r>
+      <w:proofErr w:type="spellStart"/>
+      <w:r>
+        <w:t>servlet</w:t>
+      </w:r>
+      <w:proofErr w:type="spellEnd"/>
+      <w:r>
+        <w:t xml:space="preserve"> crea recetarios.</w:t>
+      </w:r>
     </w:p>
     <w:p>
       <w:pPr>
@@ -1034,6 +1064,24 @@
         <w:t>CrearRecetaServlet</w:t>
       </w:r>
       <w:proofErr w:type="spellEnd"/>
+      <w:r>
+        <w:rPr>
+          <w:i/>
+          <w:iCs/>
+        </w:rPr>
+        <w:t xml:space="preserve">: </w:t>
+      </w:r>
+      <w:r>
+        <w:t xml:space="preserve">Esta </w:t>
+      </w:r>
+      <w:proofErr w:type="spellStart"/>
+      <w:r>
+        <w:t>servlet</w:t>
+      </w:r>
+      <w:proofErr w:type="spellEnd"/>
+      <w:r>
+        <w:t xml:space="preserve"> crea recetas.</w:t>
+      </w:r>
     </w:p>
     <w:p>
       <w:pPr>
@@ -1057,6 +1105,25 @@
         <w:t>ListarRecetarioServlet</w:t>
       </w:r>
       <w:proofErr w:type="spellEnd"/>
+      <w:r>
+        <w:rPr>
+          <w:i/>
+          <w:iCs/>
+        </w:rPr>
+        <w:t xml:space="preserve">: </w:t>
+      </w:r>
+      <w:r>
+        <w:t>Se obtiene un listado de receta</w:t>
+      </w:r>
+      <w:r>
+        <w:t>rio</w:t>
+      </w:r>
+      <w:r>
+        <w:t>s disponible</w:t>
+      </w:r>
+      <w:r>
+        <w:t>.</w:t>
+      </w:r>
     </w:p>
     <w:p>
       <w:pPr>
@@ -1080,6 +1147,19 @@
         <w:t>ListarRecetaServlet</w:t>
       </w:r>
       <w:proofErr w:type="spellEnd"/>
+      <w:r>
+        <w:rPr>
+          <w:i/>
+          <w:iCs/>
+        </w:rPr>
+        <w:t xml:space="preserve">: </w:t>
+      </w:r>
+      <w:r>
+        <w:t>Se obtiene un listado de recetas disponible</w:t>
+      </w:r>
+      <w:r>
+        <w:t>.</w:t>
+      </w:r>
     </w:p>
     <w:p>
       <w:pPr>
@@ -1100,16 +1180,91 @@
           <w:i/>
           <w:iCs/>
         </w:rPr>
+        <w:t>RmvReceta</w:t>
+      </w:r>
+      <w:proofErr w:type="spellEnd"/>
+      <w:r>
+        <w:rPr>
+          <w:i/>
+          <w:iCs/>
+        </w:rPr>
+        <w:t xml:space="preserve">: </w:t>
+      </w:r>
+      <w:r>
+        <w:t>Borra</w:t>
+      </w:r>
+      <w:r>
+        <w:t xml:space="preserve"> las recetas seleccionadas.</w:t>
+      </w:r>
+    </w:p>
+    <w:p>
+      <w:pPr>
+        <w:pStyle w:val="Prrafodelista"/>
+        <w:numPr>
+          <w:ilvl w:val="0"/>
+          <w:numId w:val="6"/>
+        </w:numPr>
+        <w:jc w:val="both"/>
+        <w:rPr>
+          <w:i/>
+          <w:iCs/>
+        </w:rPr>
+      </w:pPr>
+      <w:proofErr w:type="spellStart"/>
+      <w:r>
+        <w:rPr>
+          <w:i/>
+          <w:iCs/>
+        </w:rPr>
         <w:t>ValidarXSDServlet</w:t>
+      </w:r>
+      <w:proofErr w:type="spellEnd"/>
+      <w:r>
+        <w:rPr>
+          <w:i/>
+          <w:iCs/>
+        </w:rPr>
+        <w:t xml:space="preserve">: Esta </w:t>
+      </w:r>
+      <w:proofErr w:type="spellStart"/>
+      <w:r>
+        <w:rPr>
+          <w:i/>
+          <w:iCs/>
+        </w:rPr>
+        <w:t>servlet</w:t>
+      </w:r>
+      <w:proofErr w:type="spellEnd"/>
+      <w:r>
+        <w:rPr>
+          <w:i/>
+          <w:iCs/>
+        </w:rPr>
+        <w:t xml:space="preserve"> comprueba si el archivo XSD es </w:t>
+      </w:r>
+      <w:r>
+        <w:rPr>
+          <w:i/>
+          <w:iCs/>
+        </w:rPr>
+        <w:t>válido</w:t>
+      </w:r>
+      <w:r>
+        <w:rPr>
+          <w:i/>
+          <w:iCs/>
+        </w:rPr>
+        <w:t>.</w:t>
       </w:r>
       <w:bookmarkStart w:id="0" w:name="_GoBack"/>
       <w:bookmarkEnd w:id="0"/>
-      <w:proofErr w:type="spellEnd"/>
-    </w:p>
-    <w:p>
-      <w:pPr>
-        <w:jc w:val="both"/>
-        <w:rPr>
+    </w:p>
+    <w:p>
+      <w:pPr>
+        <w:jc w:val="both"/>
+        <w:rPr>
+          <w:i/>
+          <w:iCs/>
           <w:color w:val="FF0000"/>
         </w:rPr>
       </w:pPr>
@@ -1148,6 +1303,55 @@
           <w:color w:val="FF0000"/>
         </w:rPr>
         <w:t xml:space="preserve"> (explicar)</w:t>
+      </w:r>
+    </w:p>
+    <w:p>
+      <w:pPr>
+        <w:jc w:val="both"/>
+        <w:rPr>
+          <w:color w:val="FF0000"/>
+          <w:u w:val="single"/>
+        </w:rPr>
+      </w:pPr>
+      <w:r>
+        <w:rPr>
+          <w:color w:val="FF0000"/>
+        </w:rPr>
+        <w:t xml:space="preserve">Explicar </w:t>
+      </w:r>
+      <w:proofErr w:type="spellStart"/>
+      <w:r>
+        <w:rPr>
+          <w:color w:val="FF0000"/>
+        </w:rPr>
+        <w:t>como</w:t>
+      </w:r>
+      <w:proofErr w:type="spellEnd"/>
+      <w:r>
+        <w:rPr>
+          <w:color w:val="FF0000"/>
+        </w:rPr>
+        <w:t xml:space="preserve"> se genera el WSDL, como se hace el </w:t>
+      </w:r>
+      <w:proofErr w:type="spellStart"/>
+      <w:r>
+        <w:rPr>
+          <w:color w:val="FF0000"/>
+        </w:rPr>
+        <w:t>webService</w:t>
+      </w:r>
+      <w:proofErr w:type="spellEnd"/>
+      <w:r>
+        <w:rPr>
+          <w:color w:val="FF0000"/>
+        </w:rPr>
+        <w:t xml:space="preserve"> y como se ejecuta todo</w:t>
+      </w:r>
+      <w:r>
+        <w:rPr>
+          <w:color w:val="FF0000"/>
+        </w:rPr>
+        <w:t>.</w:t>
       </w:r>
     </w:p>
     <w:p>

</xml_diff>

<commit_message>
Otra vez tocada  la documentacion
</commit_message>
<xml_diff>
--- a/Documentacion/Practica2.docx
+++ b/Documentacion/Practica2.docx
@@ -1256,54 +1256,127 @@
         </w:rPr>
         <w:t>.</w:t>
       </w:r>
+    </w:p>
+    <w:p>
+      <w:pPr>
+        <w:pStyle w:val="Prrafodelista"/>
+        <w:jc w:val="both"/>
+        <w:rPr>
+          <w:i/>
+          <w:iCs/>
+        </w:rPr>
+      </w:pPr>
+    </w:p>
+    <w:p>
+      <w:pPr>
+        <w:jc w:val="both"/>
+      </w:pPr>
+      <w:r>
+        <w:t xml:space="preserve">En la carpeta (poner el nombre) dentro del proyecto de </w:t>
+      </w:r>
+      <w:r>
+        <w:rPr>
+          <w:i/>
+          <w:iCs/>
+        </w:rPr>
+        <w:t>Practica2SOAPCliente</w:t>
+      </w:r>
+      <w:r>
+        <w:rPr>
+          <w:i/>
+          <w:iCs/>
+        </w:rPr>
+        <w:t>Web</w:t>
+      </w:r>
+      <w:r>
+        <w:t xml:space="preserve">, se encuentran unos archivos </w:t>
+      </w:r>
+      <w:proofErr w:type="spellStart"/>
+      <w:r>
+        <w:rPr>
+          <w:i/>
+          <w:iCs/>
+        </w:rPr>
+        <w:t>html</w:t>
+      </w:r>
+      <w:proofErr w:type="spellEnd"/>
+      <w:r>
+        <w:t xml:space="preserve"> que son necesarios que actúan como formularios para la creación o bien para obtener la lista de recetas y recetarios.</w:t>
+      </w:r>
+    </w:p>
+    <w:p>
+      <w:pPr>
+        <w:jc w:val="both"/>
+        <w:rPr>
+          <w:i/>
+          <w:iCs/>
+          <w:color w:val="FF0000"/>
+        </w:rPr>
+      </w:pPr>
+      <w:r>
+        <w:t>Cabe destacar, que, para la compilación y ejecución de este proyecto, se han de tener en cuenta que se deben tener los tres proyectos antes mencionados abiertos en el entorno de desarrollo y se tiene que seguir unos pasos para su ejecución. En primer lugar, se debe “</w:t>
+      </w:r>
+      <w:proofErr w:type="spellStart"/>
+      <w:r>
+        <w:rPr>
+          <w:i/>
+          <w:iCs/>
+        </w:rPr>
+        <w:t>deployar</w:t>
+      </w:r>
+      <w:proofErr w:type="spellEnd"/>
+      <w:r>
+        <w:rPr>
+          <w:i/>
+          <w:iCs/>
+        </w:rPr>
+        <w:t xml:space="preserve">” </w:t>
+      </w:r>
+      <w:r>
+        <w:t xml:space="preserve">o desplegar el proyecto del servidor, es decir, el </w:t>
+      </w:r>
+      <w:r>
+        <w:rPr>
+          <w:i/>
+          <w:iCs/>
+        </w:rPr>
+        <w:t>Practica2SOAPClass</w:t>
+      </w:r>
+      <w:r>
+        <w:rPr>
+          <w:i/>
+          <w:iCs/>
+        </w:rPr>
+        <w:t>.</w:t>
+      </w:r>
+      <w:r>
+        <w:t xml:space="preserve"> Esto se hace de la siguiente manera (h</w:t>
+      </w:r>
+      <w:r>
+        <w:t xml:space="preserve">ay que pulsar botón derecho y pinchar en </w:t>
+      </w:r>
+      <w:proofErr w:type="spellStart"/>
+      <w:r>
+        <w:rPr>
+          <w:i/>
+          <w:iCs/>
+        </w:rPr>
+        <w:t>Deploy</w:t>
+      </w:r>
+      <w:proofErr w:type="spellEnd"/>
+      <w:r>
+        <w:t>). Una vez hecho esto, ya se pueden compilar el resto del proyecto.</w:t>
+      </w:r>
+      <w:r>
+        <w:rPr>
+          <w:i/>
+          <w:iCs/>
+          <w:color w:val="FF0000"/>
+        </w:rPr>
+        <w:t xml:space="preserve"> (explicar)</w:t>
+      </w:r>
       <w:bookmarkStart w:id="0" w:name="_GoBack"/>
       <w:bookmarkEnd w:id="0"/>
-    </w:p>
-    <w:p>
-      <w:pPr>
-        <w:jc w:val="both"/>
-        <w:rPr>
-          <w:i/>
-          <w:iCs/>
-          <w:color w:val="FF0000"/>
-        </w:rPr>
-      </w:pPr>
-      <w:r>
-        <w:rPr>
-          <w:color w:val="FF0000"/>
-        </w:rPr>
-        <w:t>Hay que pulsar botón de</w:t>
-      </w:r>
-      <w:r>
-        <w:rPr>
-          <w:color w:val="FF0000"/>
-        </w:rPr>
-        <w:t>r</w:t>
-      </w:r>
-      <w:r>
-        <w:rPr>
-          <w:color w:val="FF0000"/>
-        </w:rPr>
-        <w:t xml:space="preserve">echo y pinchar en </w:t>
-      </w:r>
-      <w:proofErr w:type="spellStart"/>
-      <w:r>
-        <w:rPr>
-          <w:i/>
-          <w:iCs/>
-          <w:color w:val="FF0000"/>
-        </w:rPr>
-        <w:t>Deploy</w:t>
-      </w:r>
-      <w:proofErr w:type="spellEnd"/>
-      <w:r>
-        <w:rPr>
-          <w:i/>
-          <w:iCs/>
-          <w:color w:val="FF0000"/>
-        </w:rPr>
-        <w:t xml:space="preserve"> (explicar)</w:t>
-      </w:r>
     </w:p>
     <w:p>
       <w:pPr>

</xml_diff>

<commit_message>
retocado de nuevo el documento de la memoria
</commit_message>
<xml_diff>
--- a/Documentacion/Practica2.docx
+++ b/Documentacion/Practica2.docx
@@ -422,11 +422,9 @@
       <w:r>
         <w:t xml:space="preserve">Los ficheros XML necesarios para el correcto funcionamiento del </w:t>
       </w:r>
-      <w:proofErr w:type="spellStart"/>
-      <w:r>
-        <w:t>proyrcto</w:t>
-      </w:r>
-      <w:proofErr w:type="spellEnd"/>
+      <w:r>
+        <w:t>proyecto</w:t>
+      </w:r>
       <w:r>
         <w:t xml:space="preserve"> se encuentran en la carpeta </w:t>
       </w:r>
@@ -668,34 +666,26 @@
       </w:r>
       <w:proofErr w:type="spellEnd"/>
       <w:r>
-        <w:t xml:space="preserve">). Las clases </w:t>
-      </w:r>
-      <w:proofErr w:type="spellStart"/>
-      <w:r>
-        <w:t>ValidarDTD</w:t>
-      </w:r>
-      <w:proofErr w:type="spellEnd"/>
-      <w:r>
-        <w:t xml:space="preserve"> y </w:t>
-      </w:r>
-      <w:proofErr w:type="spellStart"/>
-      <w:r>
+        <w:t xml:space="preserve">). La clase </w:t>
+      </w:r>
+      <w:proofErr w:type="spellStart"/>
+      <w:r>
+        <w:rPr>
+          <w:i/>
+          <w:iCs/>
+        </w:rPr>
         <w:t>ValidarXSD</w:t>
       </w:r>
       <w:proofErr w:type="spellEnd"/>
       <w:r>
-        <w:t xml:space="preserve"> se usan, como su nombre indica para validar los XML correspondientes en la carpeta files y dentro de esta en la subcarpeta con nombre </w:t>
-      </w:r>
-      <w:proofErr w:type="spellStart"/>
-      <w:r>
-        <w:t>dtd</w:t>
-      </w:r>
-      <w:proofErr w:type="spellEnd"/>
-      <w:r>
-        <w:t xml:space="preserve"> y </w:t>
-      </w:r>
-      <w:proofErr w:type="spellStart"/>
-      <w:r>
+        <w:t xml:space="preserve"> se usa, como su nombre indica para validar los XML correspondientes en la carpeta files y dentro de esta en la subcarpeta con nombre </w:t>
+      </w:r>
+      <w:proofErr w:type="spellStart"/>
+      <w:r>
+        <w:rPr>
+          <w:i/>
+          <w:iCs/>
+        </w:rPr>
         <w:t>xsd</w:t>
       </w:r>
       <w:proofErr w:type="spellEnd"/>
@@ -1340,20 +1330,10 @@
           <w:i/>
           <w:iCs/>
         </w:rPr>
-        <w:t>Practica2SOAPClass</w:t>
-      </w:r>
-      <w:r>
-        <w:rPr>
-          <w:i/>
-          <w:iCs/>
-        </w:rPr>
-        <w:t>.</w:t>
-      </w:r>
-      <w:r>
-        <w:t xml:space="preserve"> Esto se hace de la siguiente manera (h</w:t>
-      </w:r>
-      <w:r>
-        <w:t xml:space="preserve">ay que pulsar botón derecho y pinchar en </w:t>
+        <w:t>Practica2SOAPClass.</w:t>
+      </w:r>
+      <w:r>
+        <w:t xml:space="preserve"> Esto se hace de la siguiente manera (hay que pulsar botón derecho y pinchar en </w:t>
       </w:r>
       <w:proofErr w:type="spellStart"/>
       <w:r>
@@ -1374,37 +1354,41 @@
           <w:color w:val="FF0000"/>
         </w:rPr>
         <w:t xml:space="preserve"> (explicar)</w:t>
+      </w:r>
+    </w:p>
+    <w:p>
+      <w:pPr>
+        <w:jc w:val="both"/>
+        <w:rPr>
+          <w:color w:val="FF0000"/>
+          <w:u w:val="single"/>
+        </w:rPr>
+      </w:pPr>
+      <w:r>
+        <w:rPr>
+          <w:color w:val="FF0000"/>
+        </w:rPr>
+        <w:t xml:space="preserve">Explicar </w:t>
+      </w:r>
+      <w:r>
+        <w:rPr>
+          <w:color w:val="FF0000"/>
+        </w:rPr>
+        <w:t>cómo</w:t>
+      </w:r>
+      <w:r>
+        <w:rPr>
+          <w:color w:val="FF0000"/>
+        </w:rPr>
+        <w:t xml:space="preserve"> </w:t>
       </w:r>
       <w:bookmarkStart w:id="0" w:name="_GoBack"/>
       <w:bookmarkEnd w:id="0"/>
-    </w:p>
-    <w:p>
-      <w:pPr>
-        <w:jc w:val="both"/>
+      <w:r>
         <w:rPr>
           <w:color w:val="FF0000"/>
-          <w:u w:val="single"/>
-        </w:rPr>
-      </w:pPr>
-      <w:r>
-        <w:rPr>
-          <w:color w:val="FF0000"/>
-        </w:rPr>
-        <w:t xml:space="preserve">Explicar </w:t>
-      </w:r>
-      <w:proofErr w:type="spellStart"/>
-      <w:r>
-        <w:rPr>
-          <w:color w:val="FF0000"/>
-        </w:rPr>
-        <w:t>como</w:t>
-      </w:r>
-      <w:proofErr w:type="spellEnd"/>
-      <w:r>
-        <w:rPr>
-          <w:color w:val="FF0000"/>
-        </w:rPr>
-        <w:t xml:space="preserve"> se genera el WSDL, como se hace el </w:t>
+        </w:rPr>
+        <w:t xml:space="preserve">se genera el WSDL, como se hace el </w:t>
       </w:r>
       <w:proofErr w:type="spellStart"/>
       <w:r>

</xml_diff>